<commit_message>
docs(main): fix typo in lab14 report
</commit_message>
<xml_diff>
--- a/labs/lab14/report/report.docx
+++ b/labs/lab14/report/report.docx
@@ -208,7 +208,7 @@
         <w:t xml:space="preserve">Ход выполнения лабораторной работы</w:t>
       </w:r>
     </w:p>
-    <w:bookmarkStart w:id="37" w:name="X5f2da63c41a74707ff384494488ec59a0f424cf"/>
+    <w:bookmarkStart w:id="37" w:name="выполнение-упражнений"/>
     <w:p>
       <w:pPr>
         <w:pStyle w:val="Heading2"/>
@@ -223,7 +223,7 @@
         <w:tab/>
       </w:r>
       <w:r>
-        <w:t xml:space="preserve">Выполнение упражнений с основными командами emacs</w:t>
+        <w:t xml:space="preserve">Выполнение упражнений</w:t>
       </w:r>
     </w:p>
     <w:p>

</xml_diff>